<commit_message>
Finished my testplan and began work on the TestResultsDocument
Signed-off-by: roberestarkk <samuel.s.shannon@hotmail.com>
</commit_message>
<xml_diff>
--- a/Integration/Activities/phontelTestPlan.docx
+++ b/Integration/Activities/phontelTestPlan.docx
@@ -8,6 +8,7 @@
         <w:pStyle w:val="Heading"/>
         <w:jc w:val="center"/>
         <w:rPr>
+          <w:rFonts w:hint="eastAsia"/>
           <w:sz w:val="44"/>
           <w:szCs w:val="44"/>
         </w:rPr>
@@ -35,6 +36,7 @@
         <w:pStyle w:val="Heading"/>
         <w:jc w:val="center"/>
         <w:rPr>
+          <w:rFonts w:hint="eastAsia"/>
           <w:b/>
           <w:bCs/>
           <w:sz w:val="44"/>
@@ -59,7 +61,6 @@
       <w:pPr>
         <w:rPr>
           <w:sz w:val="20"/>
-          <w:lang w:val="en-AU"/>
         </w:rPr>
       </w:pPr>
       <w:r>
@@ -201,6 +202,9 @@
     <w:p>
       <w:pPr>
         <w:pStyle w:val="ContentsHeading"/>
+        <w:rPr>
+          <w:rFonts w:hint="eastAsia"/>
+        </w:rPr>
         <w:sectPr>
           <w:footnotePr>
             <w:pos w:val="beneathText"/>
@@ -852,6 +856,9 @@
             <w:pPr>
               <w:snapToGrid w:val="0"/>
             </w:pPr>
+            <w:r>
+              <w:t>1.1</w:t>
+            </w:r>
           </w:p>
         </w:tc>
         <w:tc>
@@ -866,6 +873,9 @@
             <w:pPr>
               <w:snapToGrid w:val="0"/>
             </w:pPr>
+            <w:r>
+              <w:t>14/08/2013</w:t>
+            </w:r>
           </w:p>
         </w:tc>
         <w:tc>
@@ -881,6 +891,9 @@
             <w:pPr>
               <w:snapToGrid w:val="0"/>
             </w:pPr>
+            <w:r>
+              <w:t>Continuation of initial interpretation.</w:t>
+            </w:r>
           </w:p>
         </w:tc>
       </w:tr>
@@ -1368,7 +1381,7 @@
         <w:rPr>
           <w:szCs w:val="24"/>
         </w:rPr>
-        <w:t>The project itself is not currently available for interaction.  It will severely limit the ability to test it until such time as it becomes available again.</w:t>
+        <w:t>Assumptions: The system will be available for testing at the time of testing, and all test participants will be given adequate time and preparation to complete the testing.</w:t>
       </w:r>
     </w:p>
     <w:p>
@@ -1697,766 +1710,1102 @@
         <w:rPr>
           <w:szCs w:val="24"/>
         </w:rPr>
-        <w:t>The viability of all previously mentioned features should be tested to be working within any and all com</w:t>
+        <w:t>The viability of all previously mentioned features should be tested to be working within any and all combinations of the provided Technical Specifications.</w:t>
+      </w:r>
+    </w:p>
+    <w:p>
+      <w:pPr>
+        <w:pStyle w:val="Heading2"/>
+        <w:tabs>
+          <w:tab w:val="left" w:pos="0"/>
+        </w:tabs>
+      </w:pPr>
+      <w:r>
+        <w:t xml:space="preserve">Features </w:t>
+      </w:r>
+      <w:proofErr w:type="gramStart"/>
+      <w:r>
+        <w:t>Not</w:t>
+      </w:r>
+      <w:proofErr w:type="gramEnd"/>
+      <w:r>
+        <w:t xml:space="preserve"> to be Tested</w:t>
+      </w:r>
+    </w:p>
+    <w:p>
+      <w:pPr>
+        <w:pStyle w:val="BodyTextIndent"/>
+        <w:numPr>
+          <w:ilvl w:val="0"/>
+          <w:numId w:val="5"/>
+        </w:numPr>
+      </w:pPr>
+      <w:r>
+        <w:t>Features of any other staff training.</w:t>
+      </w:r>
+    </w:p>
+    <w:p>
+      <w:pPr>
+        <w:pStyle w:val="BodyTextIndent"/>
+        <w:numPr>
+          <w:ilvl w:val="0"/>
+          <w:numId w:val="5"/>
+        </w:numPr>
+      </w:pPr>
+      <w:r>
+        <w:t xml:space="preserve">The security of any other sections of the </w:t>
+      </w:r>
+      <w:proofErr w:type="spellStart"/>
+      <w:r>
+        <w:t>Phontel</w:t>
+      </w:r>
+      <w:proofErr w:type="spellEnd"/>
+      <w:r>
+        <w:t xml:space="preserve"> system.</w:t>
+      </w:r>
+    </w:p>
+    <w:p>
+      <w:pPr>
+        <w:pStyle w:val="BodyTextIndent"/>
+        <w:numPr>
+          <w:ilvl w:val="0"/>
+          <w:numId w:val="5"/>
+        </w:numPr>
+      </w:pPr>
+      <w:r>
+        <w:t>Any variables which are external to the system and the immediate platform upon which it is presented (The Browser)</w:t>
+      </w:r>
+    </w:p>
+    <w:p>
+      <w:pPr>
+        <w:pStyle w:val="BodyTextIndent"/>
+      </w:pPr>
+    </w:p>
+    <w:p>
+      <w:pPr>
+        <w:pStyle w:val="BodyTextIndent"/>
+      </w:pPr>
+    </w:p>
+    <w:p>
+      <w:pPr>
+        <w:pStyle w:val="Header"/>
+        <w:tabs>
+          <w:tab w:val="clear" w:pos="4320"/>
+          <w:tab w:val="clear" w:pos="8640"/>
+        </w:tabs>
+        <w:rPr>
+          <w:i/>
+          <w:iCs/>
+        </w:rPr>
+      </w:pPr>
+    </w:p>
+    <w:p>
+      <w:pPr>
+        <w:pStyle w:val="Heading1"/>
+        <w:tabs>
+          <w:tab w:val="left" w:pos="0"/>
+        </w:tabs>
+      </w:pPr>
+      <w:r>
+        <w:lastRenderedPageBreak/>
+        <w:t>Test Methodologies</w:t>
+      </w:r>
+    </w:p>
+    <w:p/>
+    <w:p>
+      <w:pPr>
+        <w:pStyle w:val="Heading2"/>
+        <w:tabs>
+          <w:tab w:val="left" w:pos="0"/>
+        </w:tabs>
+      </w:pPr>
+      <w:r>
+        <w:t>Testing Approach</w:t>
+      </w:r>
+    </w:p>
+    <w:p>
+      <w:pPr>
+        <w:pStyle w:val="Header"/>
+        <w:tabs>
+          <w:tab w:val="clear" w:pos="4320"/>
+          <w:tab w:val="clear" w:pos="8640"/>
+        </w:tabs>
+        <w:ind w:left="720"/>
+        <w:rPr>
+          <w:szCs w:val="24"/>
+        </w:rPr>
+      </w:pPr>
+      <w:r>
+        <w:rPr>
+          <w:szCs w:val="24"/>
+        </w:rPr>
+        <w:t xml:space="preserve">The testing of the </w:t>
+      </w:r>
+      <w:proofErr w:type="spellStart"/>
+      <w:r>
+        <w:rPr>
+          <w:szCs w:val="24"/>
+        </w:rPr>
+        <w:t>Phontel</w:t>
+      </w:r>
+      <w:proofErr w:type="spellEnd"/>
+      <w:r>
+        <w:rPr>
+          <w:szCs w:val="24"/>
+        </w:rPr>
+        <w:t xml:space="preserve"> e-learning system will take place at the </w:t>
+      </w:r>
+      <w:proofErr w:type="spellStart"/>
+      <w:r>
+        <w:rPr>
+          <w:szCs w:val="24"/>
+        </w:rPr>
+        <w:t>Phontel</w:t>
+      </w:r>
+      <w:proofErr w:type="spellEnd"/>
+      <w:r>
+        <w:rPr>
+          <w:szCs w:val="24"/>
+        </w:rPr>
+        <w:t xml:space="preserve"> e-learning facility using the machinery/equipment that </w:t>
+      </w:r>
+      <w:proofErr w:type="spellStart"/>
+      <w:r>
+        <w:rPr>
+          <w:szCs w:val="24"/>
+        </w:rPr>
+        <w:t>Phontel</w:t>
+      </w:r>
+      <w:proofErr w:type="spellEnd"/>
+      <w:r>
+        <w:rPr>
+          <w:szCs w:val="24"/>
+        </w:rPr>
+        <w:t xml:space="preserve"> will be using for the implementation of the system.</w:t>
+      </w:r>
+    </w:p>
+    <w:p>
+      <w:pPr>
+        <w:pStyle w:val="Header"/>
+        <w:tabs>
+          <w:tab w:val="clear" w:pos="4320"/>
+          <w:tab w:val="clear" w:pos="8640"/>
+        </w:tabs>
+        <w:ind w:left="720"/>
+        <w:rPr>
+          <w:szCs w:val="24"/>
+        </w:rPr>
+      </w:pPr>
+      <w:r>
+        <w:rPr>
+          <w:szCs w:val="24"/>
+        </w:rPr>
+        <w:t xml:space="preserve">Testing will be carried </w:t>
+      </w:r>
+      <w:r>
+        <w:rPr>
+          <w:szCs w:val="24"/>
+        </w:rPr>
+        <w:t>out by either a suitably diverse</w:t>
+      </w:r>
+      <w:r>
+        <w:rPr>
+          <w:szCs w:val="24"/>
+        </w:rPr>
+        <w:t xml:space="preserve"> group of </w:t>
+      </w:r>
+      <w:proofErr w:type="spellStart"/>
+      <w:r>
+        <w:rPr>
+          <w:szCs w:val="24"/>
+        </w:rPr>
+        <w:t>Phontel</w:t>
+      </w:r>
+      <w:proofErr w:type="spellEnd"/>
+      <w:r>
+        <w:rPr>
+          <w:szCs w:val="24"/>
+        </w:rPr>
+        <w:t xml:space="preserve"> employees, or </w:t>
+      </w:r>
+      <w:r>
+        <w:rPr>
+          <w:szCs w:val="24"/>
+        </w:rPr>
+        <w:t>a select few actors who have been coached in and will emulate the desired usage behaviours.</w:t>
+      </w:r>
+    </w:p>
+    <w:p>
+      <w:pPr>
+        <w:pStyle w:val="Header"/>
+        <w:tabs>
+          <w:tab w:val="clear" w:pos="4320"/>
+          <w:tab w:val="clear" w:pos="8640"/>
+        </w:tabs>
+        <w:ind w:left="720"/>
+        <w:rPr>
+          <w:szCs w:val="24"/>
+        </w:rPr>
+      </w:pPr>
+    </w:p>
+    <w:p>
+      <w:pPr>
+        <w:pStyle w:val="Header"/>
+        <w:tabs>
+          <w:tab w:val="clear" w:pos="4320"/>
+          <w:tab w:val="clear" w:pos="8640"/>
+        </w:tabs>
+        <w:ind w:left="720"/>
+        <w:rPr>
+          <w:szCs w:val="24"/>
+        </w:rPr>
+      </w:pPr>
+      <w:r>
+        <w:rPr>
+          <w:szCs w:val="24"/>
+        </w:rPr>
+        <w:t>All features will receive functionality tests to ensure they are working as-per the specifications. This will be done through Use Case Testing of a suitably broad scope.</w:t>
+      </w:r>
+    </w:p>
+    <w:p>
+      <w:pPr>
+        <w:pStyle w:val="Header"/>
+        <w:tabs>
+          <w:tab w:val="clear" w:pos="4320"/>
+          <w:tab w:val="clear" w:pos="8640"/>
+        </w:tabs>
+        <w:ind w:left="720"/>
+        <w:rPr>
+          <w:szCs w:val="24"/>
+        </w:rPr>
+      </w:pPr>
+    </w:p>
+    <w:p>
+      <w:pPr>
+        <w:pStyle w:val="Heading2"/>
+        <w:tabs>
+          <w:tab w:val="left" w:pos="0"/>
+        </w:tabs>
+      </w:pPr>
+      <w:r>
+        <w:t>Test Data</w:t>
+      </w:r>
+    </w:p>
+    <w:p>
+      <w:pPr>
+        <w:pStyle w:val="Header"/>
+        <w:tabs>
+          <w:tab w:val="clear" w:pos="4320"/>
+          <w:tab w:val="clear" w:pos="8640"/>
+        </w:tabs>
+        <w:ind w:left="720"/>
+        <w:rPr>
+          <w:szCs w:val="24"/>
+        </w:rPr>
+      </w:pPr>
+      <w:r>
+        <w:rPr>
+          <w:szCs w:val="24"/>
+        </w:rPr>
+        <w:t>Accurate username/password combinations for all user-groups will be provided for the purposes of testing the viability of each user-group specific logon system. Bogus values for these fields can be generated ad-hoc for the purposes of failure testing.</w:t>
+      </w:r>
+    </w:p>
+    <w:p>
+      <w:pPr>
+        <w:pStyle w:val="Header"/>
+        <w:tabs>
+          <w:tab w:val="clear" w:pos="4320"/>
+          <w:tab w:val="clear" w:pos="8640"/>
+        </w:tabs>
+        <w:ind w:left="720"/>
+        <w:rPr>
+          <w:szCs w:val="24"/>
+        </w:rPr>
+      </w:pPr>
+      <w:r>
+        <w:rPr>
+          <w:szCs w:val="24"/>
+        </w:rPr>
+        <w:t>Correct answers to both the Game and the Test will be provided for the purposes of testing the viability of passing the Game and Test phases of the e-learning objectives. Incorrect values for these fields can be generated ad-hoc by the tester for the purposes of failure testing.</w:t>
+      </w:r>
+    </w:p>
+    <w:p>
+      <w:pPr>
+        <w:pStyle w:val="Header"/>
+        <w:tabs>
+          <w:tab w:val="clear" w:pos="4320"/>
+          <w:tab w:val="clear" w:pos="8640"/>
+        </w:tabs>
+        <w:ind w:left="720"/>
+        <w:rPr>
+          <w:szCs w:val="24"/>
+        </w:rPr>
+      </w:pPr>
+    </w:p>
+    <w:p>
+      <w:pPr>
+        <w:pStyle w:val="Heading2"/>
+        <w:tabs>
+          <w:tab w:val="left" w:pos="0"/>
+        </w:tabs>
+      </w:pPr>
+      <w:r>
+        <w:t>Test Documents</w:t>
+      </w:r>
+    </w:p>
+    <w:p>
+      <w:pPr>
+        <w:ind w:left="720"/>
+        <w:rPr>
+          <w:szCs w:val="24"/>
+        </w:rPr>
+      </w:pPr>
+      <w:r>
+        <w:rPr>
+          <w:szCs w:val="24"/>
+        </w:rPr>
+        <w:t>Test Guideline Document: A document which provides the tester with all the instruction and information required to successfully complete their tests.</w:t>
+      </w:r>
+    </w:p>
+    <w:p>
+      <w:pPr>
+        <w:ind w:left="720"/>
+        <w:rPr>
+          <w:szCs w:val="24"/>
+        </w:rPr>
+      </w:pPr>
+      <w:r>
+        <w:rPr>
+          <w:szCs w:val="24"/>
+        </w:rPr>
+        <w:t>Test Report Document: A document which contains a summary of what the test was, and the results.</w:t>
+      </w:r>
+    </w:p>
+    <w:p>
+      <w:pPr>
+        <w:ind w:left="720"/>
+        <w:rPr>
+          <w:szCs w:val="24"/>
+        </w:rPr>
+      </w:pPr>
+    </w:p>
+    <w:p>
+      <w:pPr>
+        <w:pStyle w:val="Heading2"/>
+        <w:tabs>
+          <w:tab w:val="left" w:pos="0"/>
+        </w:tabs>
+      </w:pPr>
+      <w:r>
+        <w:t>Requirements Validation</w:t>
+      </w:r>
+    </w:p>
+    <w:p>
+      <w:pPr>
+        <w:pStyle w:val="BodyTextIndent"/>
+        <w:rPr>
+          <w:i/>
+        </w:rPr>
+      </w:pPr>
+      <w:r>
+        <w:rPr>
+          <w:i/>
+        </w:rPr>
+        <w:t>Explain how tests and test results will be mapped to documented system requirements.  Describe the procedure for ensuring that requirements are validated.</w:t>
+      </w:r>
+    </w:p>
+    <w:p>
+      <w:pPr>
+        <w:pStyle w:val="BodyTextIndent"/>
+      </w:pPr>
+    </w:p>
+    <w:p>
+      <w:pPr>
+        <w:pStyle w:val="Heading2"/>
+        <w:tabs>
+          <w:tab w:val="left" w:pos="0"/>
+        </w:tabs>
+      </w:pPr>
+      <w:r>
+        <w:t>Control Procedures</w:t>
+      </w:r>
+    </w:p>
+    <w:p>
+      <w:pPr>
+        <w:ind w:left="720"/>
+        <w:rPr>
+          <w:szCs w:val="24"/>
+        </w:rPr>
+      </w:pPr>
+      <w:r>
+        <w:rPr>
+          <w:szCs w:val="24"/>
+        </w:rPr>
+        <w:t xml:space="preserve">The tester will be presented with the success and failure criteria in their testing guideline document. The tester will proceed through the use case emulating their particular </w:t>
+      </w:r>
+      <w:proofErr w:type="spellStart"/>
+      <w:r>
+        <w:rPr>
+          <w:szCs w:val="24"/>
+        </w:rPr>
+        <w:t>usergroup</w:t>
+      </w:r>
+      <w:proofErr w:type="spellEnd"/>
+      <w:r>
+        <w:rPr>
+          <w:szCs w:val="24"/>
+        </w:rPr>
+        <w:t xml:space="preserve"> and will use their best judgement, upon completion of the use case, to determine whether the system met either criterion.</w:t>
+      </w:r>
+      <w:r>
+        <w:rPr>
+          <w:szCs w:val="24"/>
+        </w:rPr>
+        <w:t xml:space="preserve"> </w:t>
+      </w:r>
+      <w:r>
+        <w:rPr>
+          <w:szCs w:val="24"/>
+        </w:rPr>
+        <w:t>This judgement will then be recorded in their Test Report Document which will be provided to the relevant development section to be addressed.</w:t>
+      </w:r>
+    </w:p>
+    <w:p>
+      <w:pPr>
+        <w:pStyle w:val="Heading1"/>
+        <w:tabs>
+          <w:tab w:val="left" w:pos="0"/>
+        </w:tabs>
+      </w:pPr>
+      <w:r>
+        <w:lastRenderedPageBreak/>
+        <w:t>Test Phases</w:t>
+      </w:r>
+    </w:p>
+    <w:p>
+      <w:pPr>
+        <w:rPr>
+          <w:b/>
+          <w:szCs w:val="24"/>
+        </w:rPr>
+      </w:pPr>
+      <w:r>
+        <w:rPr>
+          <w:szCs w:val="24"/>
+        </w:rPr>
+        <w:t>The test phase carried out in this cycle is system testing.</w:t>
+      </w:r>
+    </w:p>
+    <w:p>
+      <w:pPr>
+        <w:pStyle w:val="Heading2"/>
+        <w:tabs>
+          <w:tab w:val="left" w:pos="0"/>
+        </w:tabs>
+      </w:pPr>
+      <w:r>
+        <w:t>Definition</w:t>
+      </w:r>
+    </w:p>
+    <w:p>
+      <w:pPr>
+        <w:ind w:left="720"/>
+        <w:rPr>
+          <w:szCs w:val="24"/>
+        </w:rPr>
+      </w:pPr>
+      <w:r>
+        <w:rPr>
+          <w:szCs w:val="24"/>
+        </w:rPr>
+        <w:t xml:space="preserve">System testing is the evaluation of a system’s compliance with </w:t>
+      </w:r>
+      <w:proofErr w:type="spellStart"/>
+      <w:proofErr w:type="gramStart"/>
+      <w:r>
+        <w:rPr>
+          <w:szCs w:val="24"/>
+        </w:rPr>
+        <w:t>it’s</w:t>
+      </w:r>
+      <w:proofErr w:type="spellEnd"/>
+      <w:proofErr w:type="gramEnd"/>
+      <w:r>
+        <w:rPr>
+          <w:szCs w:val="24"/>
+        </w:rPr>
+        <w:t xml:space="preserve"> required specifications.</w:t>
+      </w:r>
+    </w:p>
+    <w:p>
+      <w:pPr>
+        <w:ind w:left="720"/>
+        <w:rPr>
+          <w:szCs w:val="24"/>
+        </w:rPr>
+      </w:pPr>
+    </w:p>
+    <w:p>
+      <w:pPr>
+        <w:pStyle w:val="Heading2"/>
+        <w:tabs>
+          <w:tab w:val="left" w:pos="0"/>
+        </w:tabs>
+      </w:pPr>
+      <w:r>
+        <w:t>Participants</w:t>
+      </w:r>
+    </w:p>
+    <w:p>
+      <w:pPr>
+        <w:ind w:left="720"/>
+        <w:rPr>
+          <w:szCs w:val="24"/>
+        </w:rPr>
+      </w:pPr>
+      <w:r>
+        <w:rPr>
+          <w:szCs w:val="24"/>
+        </w:rPr>
+        <w:t xml:space="preserve">The participants in this phase of testing are the </w:t>
+      </w:r>
+      <w:proofErr w:type="spellStart"/>
+      <w:r>
+        <w:rPr>
+          <w:szCs w:val="24"/>
+        </w:rPr>
+        <w:t>Phontel</w:t>
+      </w:r>
+      <w:proofErr w:type="spellEnd"/>
+      <w:r>
+        <w:rPr>
+          <w:szCs w:val="24"/>
+        </w:rPr>
+        <w:t xml:space="preserve"> employees or their actor surrogates representing the user, administrator and manager user groups.</w:t>
+      </w:r>
+    </w:p>
+    <w:p>
+      <w:pPr>
+        <w:ind w:left="720"/>
+        <w:rPr>
+          <w:szCs w:val="24"/>
+        </w:rPr>
+      </w:pPr>
+    </w:p>
+    <w:p>
+      <w:pPr>
+        <w:pStyle w:val="Heading2"/>
+        <w:tabs>
+          <w:tab w:val="left" w:pos="0"/>
+        </w:tabs>
+      </w:pPr>
+      <w:r>
+        <w:t>Sources of Data</w:t>
+      </w:r>
+    </w:p>
+    <w:p>
+      <w:pPr>
+        <w:ind w:left="720"/>
+        <w:rPr>
+          <w:szCs w:val="24"/>
+        </w:rPr>
+      </w:pPr>
+      <w:r>
+        <w:rPr>
+          <w:szCs w:val="24"/>
+        </w:rPr>
+        <w:t xml:space="preserve">The source of the data required for the testing will come from </w:t>
+      </w:r>
+      <w:proofErr w:type="spellStart"/>
+      <w:r>
+        <w:rPr>
+          <w:szCs w:val="24"/>
+        </w:rPr>
+        <w:t>Phontel</w:t>
+      </w:r>
+      <w:proofErr w:type="spellEnd"/>
+      <w:r>
+        <w:rPr>
+          <w:szCs w:val="24"/>
+        </w:rPr>
+        <w:t>. The data will need to include at least one valid value for each input field involved in testing.</w:t>
+      </w:r>
+    </w:p>
+    <w:p>
+      <w:pPr>
+        <w:ind w:left="720"/>
+        <w:rPr>
+          <w:szCs w:val="24"/>
+        </w:rPr>
+      </w:pPr>
+    </w:p>
+    <w:p>
+      <w:pPr>
+        <w:pStyle w:val="Heading2"/>
+        <w:tabs>
+          <w:tab w:val="left" w:pos="0"/>
+        </w:tabs>
+      </w:pPr>
+      <w:r>
+        <w:t>Entrance and Exit Criteria</w:t>
+      </w:r>
+    </w:p>
+    <w:p>
+      <w:pPr>
+        <w:ind w:left="720"/>
+        <w:rPr>
+          <w:szCs w:val="24"/>
+        </w:rPr>
+      </w:pPr>
+      <w:r>
+        <w:rPr>
+          <w:szCs w:val="24"/>
+        </w:rPr>
+        <w:t>Entrance and exit criteria are provided in section 3.3 of the System Specification Document</w:t>
+      </w:r>
+      <w:r>
+        <w:rPr>
+          <w:szCs w:val="24"/>
+        </w:rPr>
+        <w:t xml:space="preserve">.  </w:t>
+      </w:r>
+      <w:r>
+        <w:rPr>
+          <w:szCs w:val="24"/>
+        </w:rPr>
+        <w:t xml:space="preserve">Test results are judged based on whether or not they meet the expected result. </w:t>
+      </w:r>
+    </w:p>
+    <w:p>
+      <w:pPr>
+        <w:ind w:left="720"/>
+        <w:rPr>
+          <w:szCs w:val="24"/>
+        </w:rPr>
+      </w:pPr>
+    </w:p>
+    <w:p>
+      <w:pPr>
+        <w:pStyle w:val="Heading2"/>
+        <w:tabs>
+          <w:tab w:val="left" w:pos="0"/>
+        </w:tabs>
+      </w:pPr>
+      <w:r>
+        <w:t>Requirements</w:t>
+      </w:r>
+    </w:p>
+    <w:p>
+      <w:pPr>
+        <w:ind w:left="720"/>
+        <w:rPr>
+          <w:szCs w:val="24"/>
+        </w:rPr>
+      </w:pPr>
+      <w:r>
+        <w:rPr>
+          <w:szCs w:val="24"/>
+        </w:rPr>
+        <w:t xml:space="preserve">Elements of the test phase which will be validated in the test phase are: The </w:t>
+      </w:r>
+      <w:proofErr w:type="spellStart"/>
+      <w:r>
+        <w:rPr>
+          <w:szCs w:val="24"/>
+        </w:rPr>
+        <w:t>Phontel</w:t>
+      </w:r>
+      <w:proofErr w:type="spellEnd"/>
+      <w:r>
+        <w:rPr>
+          <w:szCs w:val="24"/>
+        </w:rPr>
+        <w:t xml:space="preserve"> e-learning system.</w:t>
+      </w:r>
+    </w:p>
+    <w:p>
+      <w:pPr>
+        <w:ind w:left="720"/>
+        <w:rPr>
+          <w:szCs w:val="24"/>
+        </w:rPr>
+      </w:pPr>
+    </w:p>
+    <w:p>
+      <w:pPr>
+        <w:pStyle w:val="Heading2"/>
+        <w:tabs>
+          <w:tab w:val="left" w:pos="0"/>
+        </w:tabs>
+      </w:pPr>
+      <w:r>
+        <w:t>Work Products</w:t>
+      </w:r>
+    </w:p>
+    <w:p>
+      <w:pPr>
+        <w:ind w:left="720"/>
+        <w:rPr>
+          <w:szCs w:val="24"/>
+        </w:rPr>
+      </w:pPr>
+      <w:r>
+        <w:rPr>
+          <w:szCs w:val="24"/>
+        </w:rPr>
+        <w:t>The Test Guideline Document for each test will be completed during the testing phase of that test, and the Test Result Document will be completed at the end of the test.</w:t>
+      </w:r>
+    </w:p>
+    <w:p>
+      <w:pPr>
+        <w:ind w:left="720"/>
+        <w:rPr>
+          <w:szCs w:val="24"/>
+        </w:rPr>
+      </w:pPr>
+    </w:p>
+    <w:p>
+      <w:pPr>
+        <w:pStyle w:val="Heading2"/>
+        <w:tabs>
+          <w:tab w:val="left" w:pos="0"/>
+        </w:tabs>
+      </w:pPr>
+      <w:r>
+        <w:t>Test Completion Acceptance</w:t>
+      </w:r>
+    </w:p>
+    <w:p>
+      <w:pPr>
+        <w:ind w:left="720"/>
+        <w:rPr>
+          <w:szCs w:val="24"/>
+        </w:rPr>
+      </w:pPr>
+      <w:r>
+        <w:rPr>
+          <w:szCs w:val="24"/>
+        </w:rPr>
+        <w:t>The test is considered to be complete when all aspects of testing are carried out, and all results are recorded and submitted.</w:t>
+      </w:r>
+    </w:p>
+    <w:p>
+      <w:pPr>
+        <w:rPr>
+          <w:szCs w:val="24"/>
+        </w:rPr>
+      </w:pPr>
+    </w:p>
+    <w:p>
+      <w:pPr>
+        <w:pStyle w:val="Heading1"/>
+        <w:tabs>
+          <w:tab w:val="left" w:pos="0"/>
+        </w:tabs>
+      </w:pPr>
+      <w:r>
+        <w:lastRenderedPageBreak/>
+        <w:t>Test Environment</w:t>
+      </w:r>
+    </w:p>
+    <w:p>
+      <w:pPr>
+        <w:rPr>
+          <w:szCs w:val="24"/>
+        </w:rPr>
+      </w:pPr>
+    </w:p>
+    <w:p>
+      <w:pPr>
+        <w:pStyle w:val="Heading2"/>
+        <w:tabs>
+          <w:tab w:val="left" w:pos="0"/>
+        </w:tabs>
+      </w:pPr>
+      <w:r>
+        <w:t xml:space="preserve">Hardware </w:t>
+      </w:r>
+    </w:p>
+    <w:p>
+      <w:pPr>
+        <w:pStyle w:val="Header"/>
+        <w:tabs>
+          <w:tab w:val="clear" w:pos="4320"/>
+          <w:tab w:val="clear" w:pos="8640"/>
+        </w:tabs>
+        <w:ind w:left="720"/>
+        <w:rPr>
+          <w:szCs w:val="24"/>
+        </w:rPr>
+      </w:pPr>
+      <w:r>
+        <w:rPr>
+          <w:szCs w:val="24"/>
+        </w:rPr>
+        <w:t xml:space="preserve">The hardware requirements for the test environment should accurately reflect the hardware which would </w:t>
+      </w:r>
+      <w:r>
+        <w:rPr>
+          <w:szCs w:val="24"/>
+        </w:rPr>
+        <w:t>be in-use by the completed system as-per the specifications</w:t>
+      </w:r>
+      <w:r>
+        <w:rPr>
+          <w:szCs w:val="24"/>
+        </w:rPr>
+        <w:t xml:space="preserve">.  </w:t>
+      </w:r>
+    </w:p>
+    <w:p>
+      <w:pPr>
+        <w:pStyle w:val="Header"/>
+        <w:tabs>
+          <w:tab w:val="clear" w:pos="4320"/>
+          <w:tab w:val="clear" w:pos="8640"/>
+        </w:tabs>
+        <w:ind w:left="1440"/>
+        <w:rPr>
+          <w:szCs w:val="24"/>
+        </w:rPr>
+      </w:pPr>
+    </w:p>
+    <w:p>
+      <w:pPr>
+        <w:pStyle w:val="Heading2"/>
+        <w:tabs>
+          <w:tab w:val="left" w:pos="0"/>
+        </w:tabs>
+      </w:pPr>
+      <w:r>
+        <w:t xml:space="preserve">Software </w:t>
+      </w:r>
+    </w:p>
+    <w:p>
+      <w:pPr>
+        <w:pStyle w:val="Header"/>
+        <w:tabs>
+          <w:tab w:val="clear" w:pos="4320"/>
+          <w:tab w:val="clear" w:pos="8640"/>
+        </w:tabs>
+        <w:ind w:left="720"/>
+        <w:rPr>
+          <w:szCs w:val="24"/>
+        </w:rPr>
+      </w:pPr>
+      <w:r>
+        <w:rPr>
+          <w:szCs w:val="24"/>
+        </w:rPr>
+        <w:t>The Software requirements for the test environment should include a wide variety of Internet Browsers (akin to the environment in which the system would be in-use), as well as suitable testing related programs</w:t>
+      </w:r>
+      <w:r>
+        <w:rPr>
+          <w:szCs w:val="24"/>
+        </w:rPr>
+        <w:t>.</w:t>
+      </w:r>
+    </w:p>
+    <w:p>
+      <w:pPr>
+        <w:pStyle w:val="Header"/>
+        <w:tabs>
+          <w:tab w:val="clear" w:pos="4320"/>
+          <w:tab w:val="clear" w:pos="8640"/>
+          <w:tab w:val="left" w:pos="6030"/>
+        </w:tabs>
+        <w:ind w:left="1440"/>
+        <w:rPr>
+          <w:szCs w:val="24"/>
+        </w:rPr>
+      </w:pPr>
+      <w:r>
+        <w:rPr>
+          <w:szCs w:val="24"/>
+        </w:rPr>
+        <w:tab/>
+      </w:r>
+    </w:p>
+    <w:p>
+      <w:pPr>
+        <w:pStyle w:val="Heading2"/>
+        <w:tabs>
+          <w:tab w:val="left" w:pos="0"/>
+        </w:tabs>
+      </w:pPr>
+      <w:r>
+        <w:t xml:space="preserve">Location </w:t>
+      </w:r>
+    </w:p>
+    <w:p>
+      <w:pPr>
+        <w:pStyle w:val="Header"/>
+        <w:tabs>
+          <w:tab w:val="clear" w:pos="4320"/>
+          <w:tab w:val="clear" w:pos="8640"/>
+        </w:tabs>
+        <w:ind w:left="720"/>
+        <w:rPr>
+          <w:szCs w:val="24"/>
+        </w:rPr>
+      </w:pPr>
+      <w:r>
+        <w:rPr>
+          <w:szCs w:val="24"/>
+        </w:rPr>
+        <w:t>The location for testing should be as closely matched as possible to the location in which the system would be in-use</w:t>
+      </w:r>
+      <w:r>
+        <w:rPr>
+          <w:szCs w:val="24"/>
+        </w:rPr>
+        <w:t>.</w:t>
+      </w:r>
+    </w:p>
+    <w:p>
+      <w:pPr>
+        <w:pStyle w:val="Header"/>
+        <w:tabs>
+          <w:tab w:val="clear" w:pos="4320"/>
+          <w:tab w:val="clear" w:pos="8640"/>
+        </w:tabs>
+        <w:ind w:left="1440"/>
+        <w:rPr>
+          <w:szCs w:val="24"/>
+        </w:rPr>
+      </w:pPr>
+    </w:p>
+    <w:p>
+      <w:pPr>
+        <w:pStyle w:val="Heading2"/>
+        <w:tabs>
+          <w:tab w:val="left" w:pos="0"/>
+        </w:tabs>
+      </w:pPr>
+      <w:r>
+        <w:t xml:space="preserve">Staffing and Training </w:t>
+      </w:r>
+    </w:p>
+    <w:p>
+      <w:pPr>
+        <w:pStyle w:val="Header"/>
+        <w:tabs>
+          <w:tab w:val="clear" w:pos="4320"/>
+          <w:tab w:val="clear" w:pos="8640"/>
+        </w:tabs>
+        <w:ind w:left="720"/>
+        <w:rPr>
+          <w:szCs w:val="24"/>
+        </w:rPr>
+      </w:pPr>
+      <w:proofErr w:type="spellStart"/>
+      <w:r>
+        <w:rPr>
+          <w:szCs w:val="24"/>
+        </w:rPr>
+        <w:t>Phontel</w:t>
+      </w:r>
+      <w:proofErr w:type="spellEnd"/>
+      <w:r>
+        <w:rPr>
+          <w:szCs w:val="24"/>
+        </w:rPr>
+        <w:t xml:space="preserve"> employees of all use-groups are desired for the testing, however, surrogate actors that have been coached in behaving in similar ways to these employees may be used instead</w:t>
+      </w:r>
+      <w:r>
+        <w:rPr>
+          <w:szCs w:val="24"/>
+        </w:rPr>
+        <w:t>.</w:t>
+      </w:r>
+    </w:p>
+    <w:p>
+      <w:pPr>
+        <w:pStyle w:val="Header"/>
+        <w:tabs>
+          <w:tab w:val="clear" w:pos="4320"/>
+          <w:tab w:val="clear" w:pos="8640"/>
+        </w:tabs>
+        <w:ind w:left="720"/>
+        <w:rPr>
+          <w:szCs w:val="24"/>
+        </w:rPr>
+      </w:pPr>
+    </w:p>
+    <w:p>
+      <w:pPr>
+        <w:pStyle w:val="Heading1"/>
+        <w:tabs>
+          <w:tab w:val="left" w:pos="0"/>
+        </w:tabs>
+      </w:pPr>
+      <w:r>
+        <w:lastRenderedPageBreak/>
+        <w:t>Schedule</w:t>
+      </w:r>
+    </w:p>
+    <w:p>
+      <w:pPr>
+        <w:pStyle w:val="Header"/>
+        <w:tabs>
+          <w:tab w:val="clear" w:pos="4320"/>
+          <w:tab w:val="clear" w:pos="8640"/>
+        </w:tabs>
+        <w:rPr>
+          <w:szCs w:val="24"/>
+        </w:rPr>
+      </w:pPr>
+      <w:r>
+        <w:rPr>
+          <w:szCs w:val="24"/>
+        </w:rPr>
+        <w:t>Testing should occur frequently at all levels of development.</w:t>
+      </w:r>
+    </w:p>
+    <w:p>
+      <w:pPr>
+        <w:pStyle w:val="Header"/>
+        <w:tabs>
+          <w:tab w:val="clear" w:pos="4320"/>
+          <w:tab w:val="clear" w:pos="8640"/>
+        </w:tabs>
+        <w:rPr>
+          <w:szCs w:val="24"/>
+        </w:rPr>
+      </w:pPr>
+    </w:p>
+    <w:p>
+      <w:pPr>
+        <w:pStyle w:val="Heading1"/>
+        <w:tabs>
+          <w:tab w:val="left" w:pos="0"/>
+        </w:tabs>
+      </w:pPr>
+      <w:r>
+        <w:lastRenderedPageBreak/>
+        <w:t>Approvals and Distribution</w:t>
+      </w:r>
+    </w:p>
+    <w:p>
+      <w:pPr>
+        <w:rPr>
+          <w:szCs w:val="24"/>
+        </w:rPr>
+      </w:pPr>
+      <w:r>
+        <w:rPr>
+          <w:szCs w:val="24"/>
+        </w:rPr>
+        <w:t>The test plan should be approved by the business entity commissioning the system, as well as the business entity developing the system.</w:t>
+      </w:r>
+      <w:r>
+        <w:rPr>
+          <w:szCs w:val="24"/>
+        </w:rPr>
+        <w:t xml:space="preserve"> The plan itself should be distributed to these entities, as well as the testers.</w:t>
       </w:r>
       <w:bookmarkStart w:id="0" w:name="_GoBack"/>
       <w:bookmarkEnd w:id="0"/>
-      <w:r>
-        <w:rPr>
-          <w:szCs w:val="24"/>
-        </w:rPr>
-        <w:t>binations of the provided Technical Specifications.</w:t>
-      </w:r>
-    </w:p>
-    <w:p>
-      <w:pPr>
-        <w:pStyle w:val="Heading2"/>
-        <w:tabs>
-          <w:tab w:val="left" w:pos="0"/>
-        </w:tabs>
-      </w:pPr>
-      <w:r>
-        <w:t xml:space="preserve">Features </w:t>
-      </w:r>
-      <w:proofErr w:type="gramStart"/>
-      <w:r>
-        <w:t>Not</w:t>
-      </w:r>
-      <w:proofErr w:type="gramEnd"/>
-      <w:r>
-        <w:t xml:space="preserve"> to be Tested</w:t>
-      </w:r>
-    </w:p>
-    <w:p>
-      <w:pPr>
-        <w:pStyle w:val="BodyTextIndent"/>
-      </w:pPr>
-      <w:r>
-        <w:t>Specify all features and significant combinations of features which will not be tested.  Explain the reasons for excluding these features from testing.</w:t>
-      </w:r>
-    </w:p>
-    <w:p>
-      <w:pPr>
-        <w:pStyle w:val="Header"/>
-        <w:tabs>
-          <w:tab w:val="clear" w:pos="4320"/>
-          <w:tab w:val="clear" w:pos="8640"/>
-        </w:tabs>
-        <w:rPr>
-          <w:i/>
-          <w:iCs/>
-        </w:rPr>
-      </w:pPr>
-    </w:p>
-    <w:p>
-      <w:pPr>
-        <w:pStyle w:val="Heading1"/>
-        <w:tabs>
-          <w:tab w:val="left" w:pos="0"/>
-        </w:tabs>
-      </w:pPr>
-      <w:r>
-        <w:lastRenderedPageBreak/>
-        <w:t>Test Methodologies</w:t>
-      </w:r>
-    </w:p>
-    <w:p/>
-    <w:p>
-      <w:pPr>
-        <w:pStyle w:val="Heading2"/>
-        <w:tabs>
-          <w:tab w:val="left" w:pos="0"/>
-        </w:tabs>
-      </w:pPr>
-      <w:r>
-        <w:t>Testing Approach</w:t>
-      </w:r>
-    </w:p>
-    <w:p>
-      <w:pPr>
-        <w:pStyle w:val="Header"/>
-        <w:tabs>
-          <w:tab w:val="clear" w:pos="4320"/>
-          <w:tab w:val="clear" w:pos="8640"/>
-        </w:tabs>
-        <w:ind w:left="720"/>
-        <w:rPr>
-          <w:szCs w:val="24"/>
-        </w:rPr>
-      </w:pPr>
-      <w:r>
-        <w:rPr>
-          <w:szCs w:val="24"/>
-        </w:rPr>
-        <w:t>For each major group of features or feature combinations, specify the types of tests required, e.g., regression, stress tests, pilot tests, etc.  Specify the major activities, techniques, and tools which are used to test the designated features.  This section should also include a high level description of how the testing shall be conducted, i.e. independent contractors, in-house staff, where testing to occur, etc.</w:t>
-      </w:r>
-    </w:p>
-    <w:p>
-      <w:pPr>
-        <w:pStyle w:val="Header"/>
-        <w:tabs>
-          <w:tab w:val="clear" w:pos="4320"/>
-          <w:tab w:val="clear" w:pos="8640"/>
-        </w:tabs>
-        <w:ind w:left="720"/>
-        <w:rPr>
-          <w:szCs w:val="24"/>
-        </w:rPr>
-      </w:pPr>
-    </w:p>
-    <w:p>
-      <w:pPr>
-        <w:pStyle w:val="Heading2"/>
-        <w:tabs>
-          <w:tab w:val="left" w:pos="0"/>
-        </w:tabs>
-      </w:pPr>
-      <w:r>
-        <w:t>Test Data</w:t>
-      </w:r>
-    </w:p>
-    <w:p>
-      <w:pPr>
-        <w:pStyle w:val="Header"/>
-        <w:tabs>
-          <w:tab w:val="clear" w:pos="4320"/>
-          <w:tab w:val="clear" w:pos="8640"/>
-        </w:tabs>
-        <w:ind w:left="720"/>
-        <w:rPr>
-          <w:szCs w:val="24"/>
-        </w:rPr>
-      </w:pPr>
-      <w:r>
-        <w:rPr>
-          <w:szCs w:val="24"/>
-        </w:rPr>
-        <w:t>Provide a general description of the sources of test data.  Describe how the range of test data will help to ensure the adequacy of testing, e.g., selection of boundary or null values.</w:t>
-      </w:r>
-    </w:p>
-    <w:p>
-      <w:pPr>
-        <w:pStyle w:val="Header"/>
-        <w:tabs>
-          <w:tab w:val="clear" w:pos="4320"/>
-          <w:tab w:val="clear" w:pos="8640"/>
-        </w:tabs>
-        <w:ind w:left="720"/>
-        <w:rPr>
-          <w:szCs w:val="24"/>
-        </w:rPr>
-      </w:pPr>
-    </w:p>
-    <w:p>
-      <w:pPr>
-        <w:pStyle w:val="Heading2"/>
-        <w:tabs>
-          <w:tab w:val="left" w:pos="0"/>
-        </w:tabs>
-      </w:pPr>
-      <w:r>
-        <w:t>Test Documents</w:t>
-      </w:r>
-    </w:p>
-    <w:p>
-      <w:pPr>
-        <w:ind w:left="720"/>
-        <w:rPr>
-          <w:szCs w:val="24"/>
-        </w:rPr>
-      </w:pPr>
-      <w:r>
-        <w:rPr>
-          <w:szCs w:val="24"/>
-        </w:rPr>
-        <w:t>Identify tests documents which are created throughout the project lifecycle.  Include more specific documents such as test cases, acceptance test plans, integration test reports, etc.</w:t>
-      </w:r>
-    </w:p>
-    <w:p>
-      <w:pPr>
-        <w:ind w:left="720"/>
-        <w:rPr>
-          <w:szCs w:val="24"/>
-        </w:rPr>
-      </w:pPr>
-    </w:p>
-    <w:p>
-      <w:pPr>
-        <w:pStyle w:val="Heading2"/>
-        <w:tabs>
-          <w:tab w:val="left" w:pos="0"/>
-        </w:tabs>
-      </w:pPr>
-      <w:r>
-        <w:t>Requirements Validation</w:t>
-      </w:r>
-    </w:p>
-    <w:p>
-      <w:pPr>
-        <w:pStyle w:val="BodyTextIndent"/>
-      </w:pPr>
-      <w:r>
-        <w:t>Explain how tests and test results will be mapped to documented system requirements.  Describe the procedure for ensuring that requirements are validated.</w:t>
-      </w:r>
-    </w:p>
-    <w:p>
-      <w:pPr>
-        <w:pStyle w:val="BodyTextIndent"/>
-      </w:pPr>
-    </w:p>
-    <w:p>
-      <w:pPr>
-        <w:pStyle w:val="Heading2"/>
-        <w:tabs>
-          <w:tab w:val="left" w:pos="0"/>
-        </w:tabs>
-      </w:pPr>
-      <w:r>
-        <w:t>Control Procedures</w:t>
-      </w:r>
-    </w:p>
-    <w:p>
-      <w:pPr>
-        <w:ind w:left="720"/>
-        <w:rPr>
-          <w:szCs w:val="24"/>
-        </w:rPr>
-      </w:pPr>
-      <w:r>
-        <w:rPr>
-          <w:szCs w:val="24"/>
-        </w:rPr>
-        <w:t xml:space="preserve">Describe the procedure for identifying, recording, and tracking test results to closure.  Document the change control procedure.  Include classification code and prioritisation scheme for error tracking and resolution.  Specify the tracking mechanism for tests results (test case validation log/test error log).  </w:t>
-      </w:r>
-    </w:p>
-    <w:p>
-      <w:pPr>
-        <w:ind w:left="720"/>
-        <w:rPr>
-          <w:szCs w:val="24"/>
-        </w:rPr>
-      </w:pPr>
-    </w:p>
-    <w:p>
-      <w:pPr>
-        <w:pStyle w:val="Heading1"/>
-        <w:tabs>
-          <w:tab w:val="left" w:pos="0"/>
-        </w:tabs>
-      </w:pPr>
-      <w:r>
-        <w:lastRenderedPageBreak/>
-        <w:t>Test Phases</w:t>
-      </w:r>
-    </w:p>
-    <w:p>
-      <w:pPr>
-        <w:rPr>
-          <w:szCs w:val="24"/>
-        </w:rPr>
-      </w:pPr>
-      <w:r>
-        <w:rPr>
-          <w:szCs w:val="24"/>
-        </w:rPr>
-        <w:t>Identify test phases, such as unit, integration, system, acceptance, and prototype testing.  For each phase, address the topics described below.</w:t>
-      </w:r>
-    </w:p>
-    <w:p>
-      <w:pPr>
-        <w:rPr>
-          <w:b/>
-          <w:szCs w:val="24"/>
-        </w:rPr>
-      </w:pPr>
-    </w:p>
-    <w:p>
-      <w:pPr>
-        <w:pStyle w:val="Heading2"/>
-        <w:tabs>
-          <w:tab w:val="left" w:pos="0"/>
-        </w:tabs>
-      </w:pPr>
-      <w:r>
-        <w:t>Definition</w:t>
-      </w:r>
-    </w:p>
-    <w:p>
-      <w:pPr>
-        <w:ind w:left="720"/>
-        <w:rPr>
-          <w:szCs w:val="24"/>
-        </w:rPr>
-      </w:pPr>
-      <w:r>
-        <w:rPr>
-          <w:szCs w:val="24"/>
-        </w:rPr>
-        <w:t>Provide a brief description of the process (scenario) involved in performing the activities in the phase.</w:t>
-      </w:r>
-    </w:p>
-    <w:p>
-      <w:pPr>
-        <w:ind w:left="720"/>
-        <w:rPr>
-          <w:szCs w:val="24"/>
-        </w:rPr>
-      </w:pPr>
-    </w:p>
-    <w:p>
-      <w:pPr>
-        <w:pStyle w:val="Heading2"/>
-        <w:tabs>
-          <w:tab w:val="left" w:pos="0"/>
-        </w:tabs>
-      </w:pPr>
-      <w:r>
-        <w:t>Participants</w:t>
-      </w:r>
-    </w:p>
-    <w:p>
-      <w:pPr>
-        <w:ind w:left="720"/>
-        <w:rPr>
-          <w:szCs w:val="24"/>
-        </w:rPr>
-      </w:pPr>
-      <w:r>
-        <w:rPr>
-          <w:szCs w:val="24"/>
-        </w:rPr>
-        <w:t>Identify the person or group responsible for conducting this test phase.  Describe the expected level of involvement of the project team, test group, and any other functional areas.</w:t>
-      </w:r>
-    </w:p>
-    <w:p>
-      <w:pPr>
-        <w:ind w:left="720"/>
-        <w:rPr>
-          <w:szCs w:val="24"/>
-        </w:rPr>
-      </w:pPr>
-    </w:p>
-    <w:p>
-      <w:pPr>
-        <w:pStyle w:val="Heading2"/>
-        <w:tabs>
-          <w:tab w:val="left" w:pos="0"/>
-        </w:tabs>
-      </w:pPr>
-      <w:r>
-        <w:t>Sources of Data</w:t>
-      </w:r>
-    </w:p>
-    <w:p>
-      <w:pPr>
-        <w:ind w:left="720"/>
-        <w:rPr>
-          <w:szCs w:val="24"/>
-        </w:rPr>
-      </w:pPr>
-      <w:r>
-        <w:rPr>
-          <w:szCs w:val="24"/>
-        </w:rPr>
-        <w:t>Provide a more detailed description of the source and type of data for this test phase.</w:t>
-      </w:r>
-    </w:p>
-    <w:p>
-      <w:pPr>
-        <w:ind w:left="720"/>
-        <w:rPr>
-          <w:szCs w:val="24"/>
-        </w:rPr>
-      </w:pPr>
-    </w:p>
-    <w:p>
-      <w:pPr>
-        <w:pStyle w:val="Heading2"/>
-        <w:tabs>
-          <w:tab w:val="left" w:pos="0"/>
-        </w:tabs>
-      </w:pPr>
-      <w:r>
-        <w:t>Entrance and Exit Criteria</w:t>
-      </w:r>
-    </w:p>
-    <w:p>
-      <w:pPr>
-        <w:ind w:left="720"/>
-        <w:rPr>
-          <w:szCs w:val="24"/>
-        </w:rPr>
-      </w:pPr>
-      <w:r>
-        <w:rPr>
-          <w:szCs w:val="24"/>
-        </w:rPr>
-        <w:t xml:space="preserve">Specify the entrance and exit criteria for this phase.  Describe how test results are evaluated.  Explain the criteria for test sufficiency.  Include criteria for test suspension and resumption.  </w:t>
-      </w:r>
-    </w:p>
-    <w:p>
-      <w:pPr>
-        <w:ind w:left="720"/>
-        <w:rPr>
-          <w:szCs w:val="24"/>
-        </w:rPr>
-      </w:pPr>
-    </w:p>
-    <w:p>
-      <w:pPr>
-        <w:pStyle w:val="Heading2"/>
-        <w:tabs>
-          <w:tab w:val="left" w:pos="0"/>
-        </w:tabs>
-      </w:pPr>
-      <w:r>
-        <w:t>Requirements</w:t>
-      </w:r>
-    </w:p>
-    <w:p>
-      <w:pPr>
-        <w:ind w:left="720"/>
-        <w:rPr>
-          <w:szCs w:val="24"/>
-        </w:rPr>
-      </w:pPr>
-      <w:r>
-        <w:rPr>
-          <w:szCs w:val="24"/>
-        </w:rPr>
-        <w:t xml:space="preserve">Identify requirements which are validated in this phase.  </w:t>
-      </w:r>
-    </w:p>
-    <w:p>
-      <w:pPr>
-        <w:ind w:left="720"/>
-        <w:rPr>
-          <w:szCs w:val="24"/>
-        </w:rPr>
-      </w:pPr>
-    </w:p>
-    <w:p>
-      <w:pPr>
-        <w:pStyle w:val="Heading2"/>
-        <w:tabs>
-          <w:tab w:val="left" w:pos="0"/>
-        </w:tabs>
-      </w:pPr>
-      <w:r>
-        <w:t>Work Products</w:t>
-      </w:r>
-    </w:p>
-    <w:p>
-      <w:pPr>
-        <w:ind w:left="720"/>
-        <w:rPr>
-          <w:szCs w:val="24"/>
-        </w:rPr>
-      </w:pPr>
-      <w:r>
-        <w:rPr>
-          <w:szCs w:val="24"/>
-        </w:rPr>
-        <w:t>Describe the work products which are initiated and/or completed in this phase, including test documents and reports.</w:t>
-      </w:r>
-    </w:p>
-    <w:p>
-      <w:pPr>
-        <w:ind w:left="720"/>
-        <w:rPr>
-          <w:szCs w:val="24"/>
-        </w:rPr>
-      </w:pPr>
-    </w:p>
-    <w:p>
-      <w:pPr>
-        <w:pStyle w:val="Heading2"/>
-        <w:tabs>
-          <w:tab w:val="left" w:pos="0"/>
-        </w:tabs>
-      </w:pPr>
-      <w:r>
-        <w:t>Test Completion Acceptance</w:t>
-      </w:r>
-    </w:p>
-    <w:p>
-      <w:pPr>
-        <w:ind w:left="720"/>
-        <w:rPr>
-          <w:szCs w:val="24"/>
-        </w:rPr>
-      </w:pPr>
-      <w:r>
-        <w:rPr>
-          <w:szCs w:val="24"/>
-        </w:rPr>
-        <w:t>Describe the criteria for acceptance of the completion of the test results (should be tied into the QA plan of the project product).  When is the test complete?</w:t>
-      </w:r>
-    </w:p>
-    <w:p>
-      <w:pPr>
-        <w:rPr>
-          <w:szCs w:val="24"/>
-        </w:rPr>
-      </w:pPr>
-    </w:p>
-    <w:p>
-      <w:pPr>
-        <w:pStyle w:val="Heading1"/>
-        <w:tabs>
-          <w:tab w:val="left" w:pos="0"/>
-        </w:tabs>
-      </w:pPr>
-      <w:r>
-        <w:lastRenderedPageBreak/>
-        <w:t>Test Environment</w:t>
-      </w:r>
-    </w:p>
-    <w:p>
-      <w:pPr>
-        <w:rPr>
-          <w:szCs w:val="24"/>
-        </w:rPr>
-      </w:pPr>
-    </w:p>
-    <w:p>
-      <w:pPr>
-        <w:pStyle w:val="Heading2"/>
-        <w:tabs>
-          <w:tab w:val="left" w:pos="0"/>
-        </w:tabs>
-      </w:pPr>
-      <w:r>
-        <w:t xml:space="preserve">Hardware </w:t>
-      </w:r>
-    </w:p>
-    <w:p>
-      <w:pPr>
-        <w:pStyle w:val="Header"/>
-        <w:tabs>
-          <w:tab w:val="clear" w:pos="4320"/>
-          <w:tab w:val="clear" w:pos="8640"/>
-        </w:tabs>
-        <w:ind w:left="720"/>
-        <w:rPr>
-          <w:szCs w:val="24"/>
-        </w:rPr>
-      </w:pPr>
-      <w:r>
-        <w:rPr>
-          <w:szCs w:val="24"/>
-        </w:rPr>
-        <w:t xml:space="preserve">Describe the hardware requirements for the test environment.  </w:t>
-      </w:r>
-    </w:p>
-    <w:p>
-      <w:pPr>
-        <w:pStyle w:val="Header"/>
-        <w:tabs>
-          <w:tab w:val="clear" w:pos="4320"/>
-          <w:tab w:val="clear" w:pos="8640"/>
-        </w:tabs>
-        <w:ind w:left="1440"/>
-        <w:rPr>
-          <w:szCs w:val="24"/>
-        </w:rPr>
-      </w:pPr>
-    </w:p>
-    <w:p>
-      <w:pPr>
-        <w:pStyle w:val="Heading2"/>
-        <w:tabs>
-          <w:tab w:val="left" w:pos="0"/>
-        </w:tabs>
-      </w:pPr>
-      <w:r>
-        <w:t xml:space="preserve">Software </w:t>
-      </w:r>
-    </w:p>
-    <w:p>
-      <w:pPr>
-        <w:pStyle w:val="Header"/>
-        <w:tabs>
-          <w:tab w:val="clear" w:pos="4320"/>
-          <w:tab w:val="clear" w:pos="8640"/>
-        </w:tabs>
-        <w:ind w:left="720"/>
-        <w:rPr>
-          <w:szCs w:val="24"/>
-        </w:rPr>
-      </w:pPr>
-      <w:r>
-        <w:rPr>
-          <w:szCs w:val="24"/>
-        </w:rPr>
-        <w:t>Describe the software requirements for the test environment.  Identify automated testing tools, operating systems, compilers, etc.</w:t>
-      </w:r>
-    </w:p>
-    <w:p>
-      <w:pPr>
-        <w:pStyle w:val="Header"/>
-        <w:tabs>
-          <w:tab w:val="clear" w:pos="4320"/>
-          <w:tab w:val="clear" w:pos="8640"/>
-        </w:tabs>
-        <w:ind w:left="1440"/>
-        <w:rPr>
-          <w:szCs w:val="24"/>
-        </w:rPr>
-      </w:pPr>
-    </w:p>
-    <w:p>
-      <w:pPr>
-        <w:pStyle w:val="Heading2"/>
-        <w:tabs>
-          <w:tab w:val="left" w:pos="0"/>
-        </w:tabs>
-      </w:pPr>
-      <w:r>
-        <w:t xml:space="preserve">Location </w:t>
-      </w:r>
-    </w:p>
-    <w:p>
-      <w:pPr>
-        <w:pStyle w:val="Header"/>
-        <w:tabs>
-          <w:tab w:val="clear" w:pos="4320"/>
-          <w:tab w:val="clear" w:pos="8640"/>
-        </w:tabs>
-        <w:ind w:left="720"/>
-        <w:rPr>
-          <w:szCs w:val="24"/>
-        </w:rPr>
-      </w:pPr>
-      <w:r>
-        <w:rPr>
-          <w:szCs w:val="24"/>
-        </w:rPr>
-        <w:t>Outline the office and space requirements for the test environment.  Identify all sites where testing occurs.</w:t>
-      </w:r>
-    </w:p>
-    <w:p>
-      <w:pPr>
-        <w:pStyle w:val="Header"/>
-        <w:tabs>
-          <w:tab w:val="clear" w:pos="4320"/>
-          <w:tab w:val="clear" w:pos="8640"/>
-        </w:tabs>
-        <w:ind w:left="1440"/>
-        <w:rPr>
-          <w:szCs w:val="24"/>
-        </w:rPr>
-      </w:pPr>
-    </w:p>
-    <w:p>
-      <w:pPr>
-        <w:pStyle w:val="Heading2"/>
-        <w:tabs>
-          <w:tab w:val="left" w:pos="0"/>
-        </w:tabs>
-      </w:pPr>
-      <w:r>
-        <w:t xml:space="preserve">Staffing and Training </w:t>
-      </w:r>
-    </w:p>
-    <w:p>
-      <w:pPr>
-        <w:pStyle w:val="Header"/>
-        <w:tabs>
-          <w:tab w:val="clear" w:pos="4320"/>
-          <w:tab w:val="clear" w:pos="8640"/>
-        </w:tabs>
-        <w:ind w:left="720"/>
-        <w:rPr>
-          <w:szCs w:val="24"/>
-        </w:rPr>
-      </w:pPr>
-      <w:r>
-        <w:rPr>
-          <w:szCs w:val="24"/>
-        </w:rPr>
-        <w:t>Identify any staffing or training needs.</w:t>
-      </w:r>
-    </w:p>
-    <w:p>
-      <w:pPr>
-        <w:pStyle w:val="Header"/>
-        <w:tabs>
-          <w:tab w:val="clear" w:pos="4320"/>
-          <w:tab w:val="clear" w:pos="8640"/>
-        </w:tabs>
-        <w:ind w:left="720"/>
-        <w:rPr>
-          <w:szCs w:val="24"/>
-        </w:rPr>
-      </w:pPr>
-    </w:p>
-    <w:p>
-      <w:pPr>
-        <w:pStyle w:val="Heading1"/>
-        <w:tabs>
-          <w:tab w:val="left" w:pos="0"/>
-        </w:tabs>
-      </w:pPr>
-      <w:r>
-        <w:lastRenderedPageBreak/>
-        <w:t>Schedule</w:t>
-      </w:r>
-    </w:p>
-    <w:p>
-      <w:pPr>
-        <w:pStyle w:val="Header"/>
-        <w:tabs>
-          <w:tab w:val="clear" w:pos="4320"/>
-          <w:tab w:val="clear" w:pos="8640"/>
-        </w:tabs>
-        <w:rPr>
-          <w:szCs w:val="24"/>
-        </w:rPr>
-      </w:pPr>
-      <w:r>
-        <w:rPr>
-          <w:szCs w:val="24"/>
-        </w:rPr>
-        <w:t>Provide a detailed schedule of testing activities and responsibilities.  Indicate dependencies and time frames for testing activities.</w:t>
-      </w:r>
-    </w:p>
-    <w:p>
-      <w:pPr>
-        <w:pStyle w:val="Header"/>
-        <w:tabs>
-          <w:tab w:val="clear" w:pos="4320"/>
-          <w:tab w:val="clear" w:pos="8640"/>
-        </w:tabs>
-        <w:rPr>
-          <w:szCs w:val="24"/>
-        </w:rPr>
-      </w:pPr>
-    </w:p>
-    <w:p>
-      <w:pPr>
-        <w:pStyle w:val="Heading1"/>
-        <w:tabs>
-          <w:tab w:val="left" w:pos="0"/>
-        </w:tabs>
-      </w:pPr>
-      <w:r>
-        <w:lastRenderedPageBreak/>
-        <w:t>Approvals and Distribution</w:t>
-      </w:r>
-    </w:p>
-    <w:p>
-      <w:pPr>
-        <w:rPr>
-          <w:szCs w:val="24"/>
-        </w:rPr>
-      </w:pPr>
-      <w:r>
-        <w:rPr>
-          <w:szCs w:val="24"/>
-        </w:rPr>
-        <w:t>Identify the required approvers of the test plan and results as well as to whom the test plan document(s) is distributed.</w:t>
-      </w:r>
     </w:p>
     <w:p>
       <w:pPr>
@@ -2602,7 +2951,7 @@
         <w:noProof/>
         <w:sz w:val="16"/>
       </w:rPr>
-      <w:t>8/7/13</w:t>
+      <w:t>8/14/13</w:t>
     </w:r>
     <w:r>
       <w:rPr>
@@ -2640,7 +2989,7 @@
         <w:noProof/>
         <w:sz w:val="16"/>
       </w:rPr>
-      <w:t>7</w:t>
+      <w:t>11</w:t>
     </w:r>
     <w:r>
       <w:rPr>
@@ -2741,6 +3090,7 @@
     <w:lvl w:ilvl="0">
       <w:start w:val="1"/>
       <w:numFmt w:val="none"/>
+      <w:pStyle w:val="Heading1"/>
       <w:suff w:val="nothing"/>
       <w:lvlText w:val=""/>
       <w:lvlJc w:val="left"/>
@@ -2754,6 +3104,7 @@
     <w:lvl w:ilvl="1">
       <w:start w:val="1"/>
       <w:numFmt w:val="none"/>
+      <w:pStyle w:val="Heading2"/>
       <w:suff w:val="nothing"/>
       <w:lvlText w:val=""/>
       <w:lvlJc w:val="left"/>
@@ -2767,6 +3118,7 @@
     <w:lvl w:ilvl="2">
       <w:start w:val="1"/>
       <w:numFmt w:val="none"/>
+      <w:pStyle w:val="Heading3"/>
       <w:suff w:val="nothing"/>
       <w:lvlText w:val=""/>
       <w:lvlJc w:val="left"/>
@@ -2780,6 +3132,7 @@
     <w:lvl w:ilvl="3">
       <w:start w:val="1"/>
       <w:numFmt w:val="none"/>
+      <w:pStyle w:val="Heading4"/>
       <w:suff w:val="nothing"/>
       <w:lvlText w:val=""/>
       <w:lvlJc w:val="left"/>
@@ -2793,6 +3146,7 @@
     <w:lvl w:ilvl="4">
       <w:start w:val="1"/>
       <w:numFmt w:val="none"/>
+      <w:pStyle w:val="Heading5"/>
       <w:suff w:val="nothing"/>
       <w:lvlText w:val=""/>
       <w:lvlJc w:val="left"/>
@@ -2857,6 +3211,92 @@
     </w:lvl>
   </w:abstractNum>
   <w:abstractNum w:abstractNumId="1">
+    <w:nsid w:val="0EC42DE7"/>
+    <w:multiLevelType w:val="hybridMultilevel"/>
+    <w:tmpl w:val="5AC0E392"/>
+    <w:lvl w:ilvl="0" w:tplc="0C09000F">
+      <w:start w:val="1"/>
+      <w:numFmt w:val="decimal"/>
+      <w:lvlText w:val="%1."/>
+      <w:lvlJc w:val="left"/>
+      <w:pPr>
+        <w:ind w:left="1440" w:hanging="360"/>
+      </w:pPr>
+    </w:lvl>
+    <w:lvl w:ilvl="1" w:tplc="0C090019" w:tentative="1">
+      <w:start w:val="1"/>
+      <w:numFmt w:val="lowerLetter"/>
+      <w:lvlText w:val="%2."/>
+      <w:lvlJc w:val="left"/>
+      <w:pPr>
+        <w:ind w:left="2160" w:hanging="360"/>
+      </w:pPr>
+    </w:lvl>
+    <w:lvl w:ilvl="2" w:tplc="0C09001B" w:tentative="1">
+      <w:start w:val="1"/>
+      <w:numFmt w:val="lowerRoman"/>
+      <w:lvlText w:val="%3."/>
+      <w:lvlJc w:val="right"/>
+      <w:pPr>
+        <w:ind w:left="2880" w:hanging="180"/>
+      </w:pPr>
+    </w:lvl>
+    <w:lvl w:ilvl="3" w:tplc="0C09000F" w:tentative="1">
+      <w:start w:val="1"/>
+      <w:numFmt w:val="decimal"/>
+      <w:lvlText w:val="%4."/>
+      <w:lvlJc w:val="left"/>
+      <w:pPr>
+        <w:ind w:left="3600" w:hanging="360"/>
+      </w:pPr>
+    </w:lvl>
+    <w:lvl w:ilvl="4" w:tplc="0C090019" w:tentative="1">
+      <w:start w:val="1"/>
+      <w:numFmt w:val="lowerLetter"/>
+      <w:lvlText w:val="%5."/>
+      <w:lvlJc w:val="left"/>
+      <w:pPr>
+        <w:ind w:left="4320" w:hanging="360"/>
+      </w:pPr>
+    </w:lvl>
+    <w:lvl w:ilvl="5" w:tplc="0C09001B" w:tentative="1">
+      <w:start w:val="1"/>
+      <w:numFmt w:val="lowerRoman"/>
+      <w:lvlText w:val="%6."/>
+      <w:lvlJc w:val="right"/>
+      <w:pPr>
+        <w:ind w:left="5040" w:hanging="180"/>
+      </w:pPr>
+    </w:lvl>
+    <w:lvl w:ilvl="6" w:tplc="0C09000F" w:tentative="1">
+      <w:start w:val="1"/>
+      <w:numFmt w:val="decimal"/>
+      <w:lvlText w:val="%7."/>
+      <w:lvlJc w:val="left"/>
+      <w:pPr>
+        <w:ind w:left="5760" w:hanging="360"/>
+      </w:pPr>
+    </w:lvl>
+    <w:lvl w:ilvl="7" w:tplc="0C090019" w:tentative="1">
+      <w:start w:val="1"/>
+      <w:numFmt w:val="lowerLetter"/>
+      <w:lvlText w:val="%8."/>
+      <w:lvlJc w:val="left"/>
+      <w:pPr>
+        <w:ind w:left="6480" w:hanging="360"/>
+      </w:pPr>
+    </w:lvl>
+    <w:lvl w:ilvl="8" w:tplc="0C09001B" w:tentative="1">
+      <w:start w:val="1"/>
+      <w:numFmt w:val="lowerRoman"/>
+      <w:lvlText w:val="%9."/>
+      <w:lvlJc w:val="right"/>
+      <w:pPr>
+        <w:ind w:left="7200" w:hanging="180"/>
+      </w:pPr>
+    </w:lvl>
+  </w:abstractNum>
+  <w:abstractNum w:abstractNumId="2">
     <w:nsid w:val="22182A47"/>
     <w:multiLevelType w:val="hybridMultilevel"/>
     <w:tmpl w:val="4BB0F284"/>
@@ -2969,7 +3409,7 @@
       </w:rPr>
     </w:lvl>
   </w:abstractNum>
-  <w:abstractNum w:abstractNumId="2">
+  <w:abstractNum w:abstractNumId="3">
     <w:nsid w:val="459357E5"/>
     <w:multiLevelType w:val="hybridMultilevel"/>
     <w:tmpl w:val="6AFA8310"/>
@@ -3082,14 +3522,133 @@
       </w:rPr>
     </w:lvl>
   </w:abstractNum>
+  <w:abstractNum w:abstractNumId="4">
+    <w:nsid w:val="6CEF5129"/>
+    <w:multiLevelType w:val="hybridMultilevel"/>
+    <w:tmpl w:val="9CCCB29E"/>
+    <w:lvl w:ilvl="0" w:tplc="0C090001">
+      <w:start w:val="1"/>
+      <w:numFmt w:val="bullet"/>
+      <w:lvlText w:val=""/>
+      <w:lvlJc w:val="left"/>
+      <w:pPr>
+        <w:ind w:left="1440" w:hanging="360"/>
+      </w:pPr>
+      <w:rPr>
+        <w:rFonts w:ascii="Symbol" w:hAnsi="Symbol" w:hint="default"/>
+      </w:rPr>
+    </w:lvl>
+    <w:lvl w:ilvl="1" w:tplc="0C090003" w:tentative="1">
+      <w:start w:val="1"/>
+      <w:numFmt w:val="bullet"/>
+      <w:lvlText w:val="o"/>
+      <w:lvlJc w:val="left"/>
+      <w:pPr>
+        <w:ind w:left="2160" w:hanging="360"/>
+      </w:pPr>
+      <w:rPr>
+        <w:rFonts w:ascii="Courier New" w:hAnsi="Courier New" w:cs="Courier New" w:hint="default"/>
+      </w:rPr>
+    </w:lvl>
+    <w:lvl w:ilvl="2" w:tplc="0C090005" w:tentative="1">
+      <w:start w:val="1"/>
+      <w:numFmt w:val="bullet"/>
+      <w:lvlText w:val=""/>
+      <w:lvlJc w:val="left"/>
+      <w:pPr>
+        <w:ind w:left="2880" w:hanging="360"/>
+      </w:pPr>
+      <w:rPr>
+        <w:rFonts w:ascii="Wingdings" w:hAnsi="Wingdings" w:hint="default"/>
+      </w:rPr>
+    </w:lvl>
+    <w:lvl w:ilvl="3" w:tplc="0C090001" w:tentative="1">
+      <w:start w:val="1"/>
+      <w:numFmt w:val="bullet"/>
+      <w:lvlText w:val=""/>
+      <w:lvlJc w:val="left"/>
+      <w:pPr>
+        <w:ind w:left="3600" w:hanging="360"/>
+      </w:pPr>
+      <w:rPr>
+        <w:rFonts w:ascii="Symbol" w:hAnsi="Symbol" w:hint="default"/>
+      </w:rPr>
+    </w:lvl>
+    <w:lvl w:ilvl="4" w:tplc="0C090003" w:tentative="1">
+      <w:start w:val="1"/>
+      <w:numFmt w:val="bullet"/>
+      <w:lvlText w:val="o"/>
+      <w:lvlJc w:val="left"/>
+      <w:pPr>
+        <w:ind w:left="4320" w:hanging="360"/>
+      </w:pPr>
+      <w:rPr>
+        <w:rFonts w:ascii="Courier New" w:hAnsi="Courier New" w:cs="Courier New" w:hint="default"/>
+      </w:rPr>
+    </w:lvl>
+    <w:lvl w:ilvl="5" w:tplc="0C090005" w:tentative="1">
+      <w:start w:val="1"/>
+      <w:numFmt w:val="bullet"/>
+      <w:lvlText w:val=""/>
+      <w:lvlJc w:val="left"/>
+      <w:pPr>
+        <w:ind w:left="5040" w:hanging="360"/>
+      </w:pPr>
+      <w:rPr>
+        <w:rFonts w:ascii="Wingdings" w:hAnsi="Wingdings" w:hint="default"/>
+      </w:rPr>
+    </w:lvl>
+    <w:lvl w:ilvl="6" w:tplc="0C090001" w:tentative="1">
+      <w:start w:val="1"/>
+      <w:numFmt w:val="bullet"/>
+      <w:lvlText w:val=""/>
+      <w:lvlJc w:val="left"/>
+      <w:pPr>
+        <w:ind w:left="5760" w:hanging="360"/>
+      </w:pPr>
+      <w:rPr>
+        <w:rFonts w:ascii="Symbol" w:hAnsi="Symbol" w:hint="default"/>
+      </w:rPr>
+    </w:lvl>
+    <w:lvl w:ilvl="7" w:tplc="0C090003" w:tentative="1">
+      <w:start w:val="1"/>
+      <w:numFmt w:val="bullet"/>
+      <w:lvlText w:val="o"/>
+      <w:lvlJc w:val="left"/>
+      <w:pPr>
+        <w:ind w:left="6480" w:hanging="360"/>
+      </w:pPr>
+      <w:rPr>
+        <w:rFonts w:ascii="Courier New" w:hAnsi="Courier New" w:cs="Courier New" w:hint="default"/>
+      </w:rPr>
+    </w:lvl>
+    <w:lvl w:ilvl="8" w:tplc="0C090005" w:tentative="1">
+      <w:start w:val="1"/>
+      <w:numFmt w:val="bullet"/>
+      <w:lvlText w:val=""/>
+      <w:lvlJc w:val="left"/>
+      <w:pPr>
+        <w:ind w:left="7200" w:hanging="360"/>
+      </w:pPr>
+      <w:rPr>
+        <w:rFonts w:ascii="Wingdings" w:hAnsi="Wingdings" w:hint="default"/>
+      </w:rPr>
+    </w:lvl>
+  </w:abstractNum>
   <w:num w:numId="1">
     <w:abstractNumId w:val="0"/>
   </w:num>
   <w:num w:numId="2">
+    <w:abstractNumId w:val="3"/>
+  </w:num>
+  <w:num w:numId="3">
     <w:abstractNumId w:val="2"/>
   </w:num>
-  <w:num w:numId="3">
+  <w:num w:numId="4">
     <w:abstractNumId w:val="1"/>
+  </w:num>
+  <w:num w:numId="5">
+    <w:abstractNumId w:val="4"/>
   </w:num>
 </w:numbering>
 </file>
@@ -3351,7 +3910,6 @@
         <w:ilvl w:val="4"/>
         <w:numId w:val="1"/>
       </w:numPr>
-      <w:ind w:left="720"/>
       <w:outlineLvl w:val="4"/>
     </w:pPr>
     <w:rPr>
@@ -3364,7 +3922,9 @@
   </w:style>
   <w:style w:type="character" w:default="1" w:styleId="DefaultParagraphFont">
     <w:name w:val="Default Paragraph Font"/>
+    <w:uiPriority w:val="1"/>
     <w:semiHidden/>
+    <w:unhideWhenUsed/>
   </w:style>
   <w:style w:type="table" w:default="1" w:styleId="TableNormal">
     <w:name w:val="Normal Table"/>
@@ -3389,9 +3949,6 @@
   </w:style>
   <w:style w:type="character" w:customStyle="1" w:styleId="Absatz-Standardschriftart">
     <w:name w:val="Absatz-Standardschriftart"/>
-  </w:style>
-  <w:style w:type="character" w:styleId="DefaultParagraphFont0">
-    <w:name w:val="Default Paragraph Font"/>
   </w:style>
   <w:style w:type="paragraph" w:customStyle="1" w:styleId="Heading">
     <w:name w:val="Heading"/>
@@ -3957,7 +4514,6 @@
         <w:ilvl w:val="4"/>
         <w:numId w:val="1"/>
       </w:numPr>
-      <w:ind w:left="720"/>
       <w:outlineLvl w:val="4"/>
     </w:pPr>
     <w:rPr>
@@ -3970,7 +4526,9 @@
   </w:style>
   <w:style w:type="character" w:default="1" w:styleId="DefaultParagraphFont">
     <w:name w:val="Default Paragraph Font"/>
+    <w:uiPriority w:val="1"/>
     <w:semiHidden/>
+    <w:unhideWhenUsed/>
   </w:style>
   <w:style w:type="table" w:default="1" w:styleId="TableNormal">
     <w:name w:val="Normal Table"/>
@@ -3995,9 +4553,6 @@
   </w:style>
   <w:style w:type="character" w:customStyle="1" w:styleId="Absatz-Standardschriftart">
     <w:name w:val="Absatz-Standardschriftart"/>
-  </w:style>
-  <w:style w:type="character" w:styleId="DefaultParagraphFont0">
-    <w:name w:val="Default Paragraph Font"/>
   </w:style>
   <w:style w:type="paragraph" w:customStyle="1" w:styleId="Heading">
     <w:name w:val="Heading"/>
@@ -4596,7 +5151,7 @@
 </file>
 
 <file path=customXml/itemProps1.xml><?xml version="1.0" encoding="utf-8"?>
-<ds:datastoreItem xmlns:ds="http://schemas.openxmlformats.org/officeDocument/2006/customXml" ds:itemID="{9D4C5E3F-66AF-40C3-8449-3A9C45E0BD09}">
+<ds:datastoreItem xmlns:ds="http://schemas.openxmlformats.org/officeDocument/2006/customXml" ds:itemID="{50287F7A-1957-40BA-AEF9-83F6B3E2443D}">
   <ds:schemaRefs>
     <ds:schemaRef ds:uri="http://schemas.openxmlformats.org/officeDocument/2006/bibliography"/>
   </ds:schemaRefs>

</xml_diff>